<commit_message>
added advanced midterm exercise
</commit_message>
<xml_diff>
--- a/CataV_Dictionaries.docx
+++ b/CataV_Dictionaries.docx
@@ -1,23 +1,12 @@
 
 <file path=word/document.xml><?xml version="1.0" encoding="utf-8"?>
-<w:document xmlns:wpc="http://schemas.microsoft.com/office/word/2010/wordprocessingCanvas" xmlns:cx="http://schemas.microsoft.com/office/drawing/2014/chartex" xmlns:cx1="http://schemas.microsoft.com/office/drawing/2015/9/8/chartex" xmlns:cx2="http://schemas.microsoft.com/office/drawing/2015/10/21/chartex" xmlns:cx3="http://schemas.microsoft.com/office/drawing/2016/5/9/chartex" xmlns:cx4="http://schemas.microsoft.com/office/drawing/2016/5/10/chartex" xmlns:cx5="http://schemas.microsoft.com/office/drawing/2016/5/11/chartex" xmlns:cx6="http://schemas.microsoft.com/office/drawing/2016/5/12/chartex" xmlns:cx7="http://schemas.microsoft.com/office/drawing/2016/5/13/chartex" xmlns:cx8="http://schemas.microsoft.com/office/drawing/2016/5/14/chartex" xmlns:mc="http://schemas.openxmlformats.org/markup-compatibility/2006" xmlns:aink="http://schemas.microsoft.com/office/drawing/2016/ink" xmlns:am3d="http://schemas.microsoft.com/office/drawing/2017/model3d" xmlns:o="urn:schemas-microsoft-com:office:office" xmlns:oel="http://schemas.microsoft.com/office/2019/extlst" xmlns:r="http://schemas.openxmlformats.org/officeDocument/2006/relationships" xmlns:m="http://schemas.openxmlformats.org/officeDocument/2006/math" xmlns:v="urn:schemas-microsoft-com:vml" xmlns:wp14="http://schemas.microsoft.com/office/word/2010/wordprocessingDrawing" xmlns:wp="http://schemas.openxmlformats.org/drawingml/2006/wordprocessingDrawing" xmlns:w10="urn:schemas-microsoft-com:office:word" xmlns:w="http://schemas.openxmlformats.org/wordprocessingml/2006/main" xmlns:w14="http://schemas.microsoft.com/office/word/2010/wordml" xmlns:w15="http://schemas.microsoft.com/office/word/2012/wordml" xmlns:w16cex="http://schemas.microsoft.com/office/word/2018/wordml/cex" xmlns:w16cid="http://schemas.microsoft.com/office/word/2016/wordml/cid" xmlns:w16="http://schemas.microsoft.com/office/word/2018/wordml" xmlns:w16sdtdh="http://schemas.microsoft.com/office/word/2020/wordml/sdtdatahash" xmlns:w16se="http://schemas.microsoft.com/office/word/2015/wordml/symex" xmlns:wpg="http://schemas.microsoft.com/office/word/2010/wordprocessingGroup" xmlns:wpi="http://schemas.microsoft.com/office/word/2010/wordprocessingInk" xmlns:wne="http://schemas.microsoft.com/office/word/2006/wordml" xmlns:wps="http://schemas.microsoft.com/office/word/2010/wordprocessingShape" mc:Ignorable="w14 w15 w16se w16cid w16 w16cex w16sdtdh wp14">
+<w:document xmlns:wpc="http://schemas.microsoft.com/office/word/2010/wordprocessingCanvas" xmlns:cx="http://schemas.microsoft.com/office/drawing/2014/chartex" xmlns:cx1="http://schemas.microsoft.com/office/drawing/2015/9/8/chartex" xmlns:cx2="http://schemas.microsoft.com/office/drawing/2015/10/21/chartex" xmlns:cx3="http://schemas.microsoft.com/office/drawing/2016/5/9/chartex" xmlns:cx4="http://schemas.microsoft.com/office/drawing/2016/5/10/chartex" xmlns:cx5="http://schemas.microsoft.com/office/drawing/2016/5/11/chartex" xmlns:cx6="http://schemas.microsoft.com/office/drawing/2016/5/12/chartex" xmlns:cx7="http://schemas.microsoft.com/office/drawing/2016/5/13/chartex" xmlns:cx8="http://schemas.microsoft.com/office/drawing/2016/5/14/chartex" xmlns:mc="http://schemas.openxmlformats.org/markup-compatibility/2006" xmlns:aink="http://schemas.microsoft.com/office/drawing/2016/ink" xmlns:am3d="http://schemas.microsoft.com/office/drawing/2017/model3d" xmlns:o="urn:schemas-microsoft-com:office:office" xmlns:oel="http://schemas.microsoft.com/office/2019/extlst" xmlns:r="http://schemas.openxmlformats.org/officeDocument/2006/relationships" xmlns:m="http://schemas.openxmlformats.org/officeDocument/2006/math" xmlns:v="urn:schemas-microsoft-com:vml" xmlns:wp14="http://schemas.microsoft.com/office/word/2010/wordprocessingDrawing" xmlns:wp="http://schemas.openxmlformats.org/drawingml/2006/wordprocessingDrawing" xmlns:w10="urn:schemas-microsoft-com:office:word" xmlns:w="http://schemas.openxmlformats.org/wordprocessingml/2006/main" xmlns:w14="http://schemas.microsoft.com/office/word/2010/wordml" xmlns:w15="http://schemas.microsoft.com/office/word/2012/wordml" xmlns:w16cex="http://schemas.microsoft.com/office/word/2018/wordml/cex" xmlns:w16cid="http://schemas.microsoft.com/office/word/2016/wordml/cid" xmlns:w16="http://schemas.microsoft.com/office/word/2018/wordml" xmlns:w16du="http://schemas.microsoft.com/office/word/2023/wordml/word16du" xmlns:w16sdtdh="http://schemas.microsoft.com/office/word/2020/wordml/sdtdatahash" xmlns:w16se="http://schemas.microsoft.com/office/word/2015/wordml/symex" xmlns:wpg="http://schemas.microsoft.com/office/word/2010/wordprocessingGroup" xmlns:wpi="http://schemas.microsoft.com/office/word/2010/wordprocessingInk" xmlns:wne="http://schemas.microsoft.com/office/word/2006/wordml" xmlns:wps="http://schemas.microsoft.com/office/word/2010/wordprocessingShape" mc:Ignorable="w14 w15 w16se w16cid w16 w16cex w16sdtdh w16du wp14">
   <w:body>
     <w:p>
       <w:pPr>
-        <w:rPr>
-          <w:b/>
-          <w:bCs/>
-          <w:sz w:val="24"/>
-          <w:szCs w:val="24"/>
-        </w:rPr>
-      </w:pPr>
-      <w:r>
-        <w:rPr>
-          <w:b/>
-          <w:bCs/>
-          <w:sz w:val="24"/>
-          <w:szCs w:val="24"/>
-        </w:rPr>
+        <w:pStyle w:val="Ttulo"/>
+      </w:pPr>
+      <w:r>
         <w:t>DICTIONARIES</w:t>
       </w:r>
     </w:p>
@@ -57,7 +46,7 @@
     </w:p>
     <w:p>
       <w:pPr>
-        <w:pStyle w:val="HTMLPreformatted"/>
+        <w:pStyle w:val="HTMLconformatoprevio"/>
         <w:shd w:val="clear" w:color="auto" w:fill="FFFFFF"/>
         <w:rPr>
           <w:color w:val="080808"/>
@@ -148,6 +137,7 @@
         <w:br/>
         <w:t xml:space="preserve">currency = </w:t>
       </w:r>
+      <w:proofErr w:type="gramStart"/>
       <w:r>
         <w:rPr>
           <w:color w:val="000080"/>
@@ -160,6 +150,7 @@
         </w:rPr>
         <w:t>(</w:t>
       </w:r>
+      <w:proofErr w:type="gramEnd"/>
       <w:r>
         <w:rPr>
           <w:color w:val="067D17"/>
@@ -264,7 +255,7 @@
     </w:p>
     <w:p>
       <w:pPr>
-        <w:pStyle w:val="HTMLPreformatted"/>
+        <w:pStyle w:val="HTMLconformatoprevio"/>
         <w:shd w:val="clear" w:color="auto" w:fill="FFFFFF"/>
         <w:rPr>
           <w:color w:val="080808"/>
@@ -355,6 +346,7 @@
         <w:br/>
         <w:t xml:space="preserve">currency = </w:t>
       </w:r>
+      <w:proofErr w:type="gramStart"/>
       <w:r>
         <w:rPr>
           <w:color w:val="000080"/>
@@ -367,6 +359,7 @@
         </w:rPr>
         <w:t>(</w:t>
       </w:r>
+      <w:proofErr w:type="gramEnd"/>
       <w:r>
         <w:rPr>
           <w:color w:val="067D17"/>
@@ -502,7 +495,7 @@
     </w:p>
     <w:p>
       <w:pPr>
-        <w:pStyle w:val="HTMLPreformatted"/>
+        <w:pStyle w:val="HTMLconformatoprevio"/>
         <w:shd w:val="clear" w:color="auto" w:fill="FFFFFF"/>
         <w:rPr>
           <w:color w:val="080808"/>
@@ -511,7 +504,7 @@
     </w:p>
     <w:p>
       <w:pPr>
-        <w:pStyle w:val="HTMLPreformatted"/>
+        <w:pStyle w:val="HTMLconformatoprevio"/>
         <w:shd w:val="clear" w:color="auto" w:fill="FFFFFF"/>
         <w:rPr>
           <w:color w:val="080808"/>
@@ -550,7 +543,7 @@
     </w:p>
     <w:p>
       <w:pPr>
-        <w:pStyle w:val="HTMLPreformatted"/>
+        <w:pStyle w:val="HTMLconformatoprevio"/>
         <w:shd w:val="clear" w:color="auto" w:fill="FFFFFF"/>
         <w:rPr>
           <w:color w:val="080808"/>
@@ -562,6 +555,7 @@
         </w:rPr>
         <w:t xml:space="preserve">name = </w:t>
       </w:r>
+      <w:proofErr w:type="gramStart"/>
       <w:r>
         <w:rPr>
           <w:color w:val="000080"/>
@@ -574,6 +568,7 @@
         </w:rPr>
         <w:t>(</w:t>
       </w:r>
+      <w:proofErr w:type="gramEnd"/>
       <w:r>
         <w:rPr>
           <w:color w:val="067D17"/>
@@ -593,6 +588,7 @@
         <w:br/>
         <w:t xml:space="preserve">age = </w:t>
       </w:r>
+      <w:proofErr w:type="gramStart"/>
       <w:r>
         <w:rPr>
           <w:color w:val="000080"/>
@@ -605,6 +601,7 @@
         </w:rPr>
         <w:t>(</w:t>
       </w:r>
+      <w:proofErr w:type="gramEnd"/>
       <w:r>
         <w:rPr>
           <w:color w:val="067D17"/>
@@ -624,6 +621,7 @@
         <w:br/>
         <w:t xml:space="preserve">address = </w:t>
       </w:r>
+      <w:proofErr w:type="gramStart"/>
       <w:r>
         <w:rPr>
           <w:color w:val="000080"/>
@@ -636,6 +634,7 @@
         </w:rPr>
         <w:t>(</w:t>
       </w:r>
+      <w:proofErr w:type="gramEnd"/>
       <w:r>
         <w:rPr>
           <w:color w:val="067D17"/>
@@ -655,6 +654,7 @@
         <w:br/>
         <w:t xml:space="preserve">phone = </w:t>
       </w:r>
+      <w:proofErr w:type="gramStart"/>
       <w:r>
         <w:rPr>
           <w:color w:val="000080"/>
@@ -667,6 +667,7 @@
         </w:rPr>
         <w:t>(</w:t>
       </w:r>
+      <w:proofErr w:type="gramEnd"/>
       <w:r>
         <w:rPr>
           <w:color w:val="067D17"/>
@@ -839,7 +840,7 @@
     </w:p>
     <w:p>
       <w:pPr>
-        <w:pStyle w:val="HTMLPreformatted"/>
+        <w:pStyle w:val="HTMLconformatoprevio"/>
         <w:shd w:val="clear" w:color="auto" w:fill="FFFFFF"/>
         <w:rPr>
           <w:color w:val="080808"/>
@@ -848,7 +849,7 @@
     </w:p>
     <w:p>
       <w:pPr>
-        <w:pStyle w:val="HTMLPreformatted"/>
+        <w:pStyle w:val="HTMLconformatoprevio"/>
         <w:shd w:val="clear" w:color="auto" w:fill="FFFFFF"/>
         <w:rPr>
           <w:color w:val="080808"/>
@@ -882,7 +883,39 @@
           <w:sz w:val="24"/>
           <w:szCs w:val="24"/>
         </w:rPr>
-        <w:t>Write a program that stores in a dictionary the prices of the fruits in the table, asks the user for a fruit, a number of kilos and displays the price of that number of kilos of fruit. If the fruit is not in the dictionary it should display a message informing about it.</w:t>
+        <w:t xml:space="preserve">Write a program that stores in a dictionary the prices of the fruits in the table, asks the user for </w:t>
+      </w:r>
+      <w:proofErr w:type="gramStart"/>
+      <w:r>
+        <w:rPr>
+          <w:sz w:val="24"/>
+          <w:szCs w:val="24"/>
+        </w:rPr>
+        <w:t>a</w:t>
+      </w:r>
+      <w:proofErr w:type="gramEnd"/>
+      <w:r>
+        <w:rPr>
+          <w:sz w:val="24"/>
+          <w:szCs w:val="24"/>
+        </w:rPr>
+        <w:t xml:space="preserve"> fruit, a number of kilos and displays the price of that number of kilos of fruit. If the fruit is not in the </w:t>
+      </w:r>
+      <w:proofErr w:type="gramStart"/>
+      <w:r>
+        <w:rPr>
+          <w:sz w:val="24"/>
+          <w:szCs w:val="24"/>
+        </w:rPr>
+        <w:t>dictionary</w:t>
+      </w:r>
+      <w:proofErr w:type="gramEnd"/>
+      <w:r>
+        <w:rPr>
+          <w:sz w:val="24"/>
+          <w:szCs w:val="24"/>
+        </w:rPr>
+        <w:t xml:space="preserve"> it should display a message informing about it.</w:t>
       </w:r>
     </w:p>
     <w:p>
@@ -935,6 +968,7 @@
           <w:sz w:val="24"/>
           <w:szCs w:val="24"/>
         </w:rPr>
+        <w:lastRenderedPageBreak/>
         <w:t>Apple 0.80</w:t>
       </w:r>
     </w:p>
@@ -950,7 +984,6 @@
           <w:sz w:val="24"/>
           <w:szCs w:val="24"/>
         </w:rPr>
-        <w:lastRenderedPageBreak/>
         <w:t>Pear 0.85</w:t>
       </w:r>
     </w:p>
@@ -979,7 +1012,7 @@
     </w:p>
     <w:p>
       <w:pPr>
-        <w:pStyle w:val="HTMLPreformatted"/>
+        <w:pStyle w:val="HTMLconformatoprevio"/>
         <w:shd w:val="clear" w:color="auto" w:fill="FFFFFF"/>
         <w:rPr>
           <w:color w:val="080808"/>
@@ -1094,6 +1127,7 @@
         <w:br/>
         <w:t xml:space="preserve">fruit = </w:t>
       </w:r>
+      <w:proofErr w:type="gramStart"/>
       <w:r>
         <w:rPr>
           <w:color w:val="000080"/>
@@ -1106,17 +1140,26 @@
         </w:rPr>
         <w:t>(</w:t>
       </w:r>
+      <w:proofErr w:type="gramEnd"/>
       <w:r>
         <w:rPr>
           <w:color w:val="067D17"/>
         </w:rPr>
         <w:t>'What fruit do you want? '</w:t>
       </w:r>
-      <w:r>
-        <w:rPr>
-          <w:color w:val="080808"/>
-        </w:rPr>
-        <w:t>).title()</w:t>
+      <w:proofErr w:type="gramStart"/>
+      <w:r>
+        <w:rPr>
+          <w:color w:val="080808"/>
+        </w:rPr>
+        <w:t>).title</w:t>
+      </w:r>
+      <w:proofErr w:type="gramEnd"/>
+      <w:r>
+        <w:rPr>
+          <w:color w:val="080808"/>
+        </w:rPr>
+        <w:t>()</w:t>
       </w:r>
       <w:r>
         <w:rPr>
@@ -1198,6 +1241,7 @@
         <w:br/>
         <w:t xml:space="preserve">    </w:t>
       </w:r>
+      <w:proofErr w:type="gramStart"/>
       <w:r>
         <w:rPr>
           <w:color w:val="000080"/>
@@ -1208,7 +1252,14 @@
         <w:rPr>
           <w:color w:val="080808"/>
         </w:rPr>
-        <w:t xml:space="preserve">(kg, </w:t>
+        <w:t>(</w:t>
+      </w:r>
+      <w:proofErr w:type="gramEnd"/>
+      <w:r>
+        <w:rPr>
+          <w:color w:val="080808"/>
+        </w:rPr>
+        <w:t xml:space="preserve">kg, </w:t>
       </w:r>
       <w:r>
         <w:rPr>
@@ -1387,14 +1438,30 @@
           <w:sz w:val="24"/>
           <w:szCs w:val="24"/>
         </w:rPr>
-        <w:t xml:space="preserve">&lt;month&gt; </w:t>
-      </w:r>
-      <w:r>
-        <w:rPr>
-          <w:sz w:val="24"/>
-          <w:szCs w:val="24"/>
-        </w:rPr>
-        <w:t xml:space="preserve"> dd, </w:t>
+        <w:t>&lt;month</w:t>
+      </w:r>
+      <w:proofErr w:type="gramStart"/>
+      <w:r>
+        <w:rPr>
+          <w:sz w:val="24"/>
+          <w:szCs w:val="24"/>
+        </w:rPr>
+        <w:t xml:space="preserve">&gt; </w:t>
+      </w:r>
+      <w:r>
+        <w:rPr>
+          <w:sz w:val="24"/>
+          <w:szCs w:val="24"/>
+        </w:rPr>
+        <w:t xml:space="preserve"> dd</w:t>
+      </w:r>
+      <w:proofErr w:type="gramEnd"/>
+      <w:r>
+        <w:rPr>
+          <w:sz w:val="24"/>
+          <w:szCs w:val="24"/>
+        </w:rPr>
+        <w:t xml:space="preserve">, </w:t>
       </w:r>
       <w:r>
         <w:rPr>
@@ -1422,7 +1489,7 @@
     </w:p>
     <w:p>
       <w:pPr>
-        <w:pStyle w:val="HTMLPreformatted"/>
+        <w:pStyle w:val="HTMLconformatoprevio"/>
         <w:shd w:val="clear" w:color="auto" w:fill="FFFFFF"/>
         <w:rPr>
           <w:color w:val="080808"/>
@@ -1905,7 +1972,7 @@
     </w:p>
     <w:p>
       <w:pPr>
-        <w:pStyle w:val="HTMLPreformatted"/>
+        <w:pStyle w:val="HTMLconformatoprevio"/>
         <w:shd w:val="clear" w:color="auto" w:fill="FFFFFF"/>
         <w:rPr>
           <w:color w:val="080808"/>
@@ -1952,7 +2019,7 @@
     </w:p>
     <w:p>
       <w:pPr>
-        <w:pStyle w:val="HTMLPreformatted"/>
+        <w:pStyle w:val="HTMLconformatoprevio"/>
         <w:shd w:val="clear" w:color="auto" w:fill="FFFFFF"/>
         <w:rPr>
           <w:color w:val="080808"/>
@@ -2087,6 +2154,7 @@
         <w:t xml:space="preserve">in </w:t>
       </w:r>
       <w:proofErr w:type="spellStart"/>
+      <w:proofErr w:type="gramStart"/>
       <w:r>
         <w:rPr>
           <w:color w:val="080808"/>
@@ -2094,6 +2162,7 @@
         <w:t>course.items</w:t>
       </w:r>
       <w:proofErr w:type="spellEnd"/>
+      <w:proofErr w:type="gramEnd"/>
       <w:r>
         <w:rPr>
           <w:color w:val="080808"/>
@@ -2211,7 +2280,7 @@
     </w:p>
     <w:p>
       <w:pPr>
-        <w:pStyle w:val="HTMLPreformatted"/>
+        <w:pStyle w:val="HTMLconformatoprevio"/>
         <w:shd w:val="clear" w:color="auto" w:fill="FFFFFF"/>
         <w:rPr>
           <w:color w:val="080808"/>
@@ -2250,7 +2319,7 @@
     </w:p>
     <w:p>
       <w:pPr>
-        <w:pStyle w:val="HTMLPreformatted"/>
+        <w:pStyle w:val="HTMLconformatoprevio"/>
         <w:shd w:val="clear" w:color="auto" w:fill="FFFFFF"/>
         <w:rPr>
           <w:color w:val="080808"/>
@@ -2260,6 +2329,7 @@
         <w:rPr>
           <w:color w:val="080808"/>
         </w:rPr>
+        <w:lastRenderedPageBreak/>
         <w:t>person = {}</w:t>
       </w:r>
       <w:r>
@@ -2280,12 +2350,6 @@
           <w:color w:val="0033B3"/>
         </w:rPr>
         <w:br/>
-      </w:r>
-      <w:r>
-        <w:rPr>
-          <w:color w:val="0033B3"/>
-        </w:rPr>
-        <w:lastRenderedPageBreak/>
         <w:t xml:space="preserve">while </w:t>
       </w:r>
       <w:r>
@@ -2301,6 +2365,7 @@
         <w:br/>
         <w:t xml:space="preserve">    key = </w:t>
       </w:r>
+      <w:proofErr w:type="gramStart"/>
       <w:r>
         <w:rPr>
           <w:color w:val="000080"/>
@@ -2313,6 +2378,7 @@
         </w:rPr>
         <w:t>(</w:t>
       </w:r>
+      <w:proofErr w:type="gramEnd"/>
       <w:r>
         <w:rPr>
           <w:color w:val="067D17"/>
@@ -2332,6 +2398,7 @@
         <w:br/>
         <w:t xml:space="preserve">    value = </w:t>
       </w:r>
+      <w:proofErr w:type="gramStart"/>
       <w:r>
         <w:rPr>
           <w:color w:val="000080"/>
@@ -2342,7 +2409,14 @@
         <w:rPr>
           <w:color w:val="080808"/>
         </w:rPr>
-        <w:t xml:space="preserve">(key + </w:t>
+        <w:t>(</w:t>
+      </w:r>
+      <w:proofErr w:type="gramEnd"/>
+      <w:r>
+        <w:rPr>
+          <w:color w:val="080808"/>
+        </w:rPr>
+        <w:t xml:space="preserve">key + </w:t>
       </w:r>
       <w:r>
         <w:rPr>
@@ -2557,7 +2631,7 @@
     </w:p>
     <w:p>
       <w:pPr>
-        <w:pStyle w:val="HTMLPreformatted"/>
+        <w:pStyle w:val="HTMLconformatoprevio"/>
         <w:shd w:val="clear" w:color="auto" w:fill="FFFFFF"/>
         <w:rPr>
           <w:color w:val="080808"/>
@@ -2602,6 +2676,7 @@
         <w:br/>
         <w:t xml:space="preserve">    item = </w:t>
       </w:r>
+      <w:proofErr w:type="gramStart"/>
       <w:r>
         <w:rPr>
           <w:color w:val="000080"/>
@@ -2614,6 +2689,7 @@
         </w:rPr>
         <w:t>(</w:t>
       </w:r>
+      <w:proofErr w:type="gramEnd"/>
       <w:r>
         <w:rPr>
           <w:color w:val="067D17"/>
@@ -2749,6 +2825,7 @@
         </w:rPr>
         <w:br/>
       </w:r>
+      <w:proofErr w:type="gramStart"/>
       <w:r>
         <w:rPr>
           <w:color w:val="000080"/>
@@ -2761,6 +2838,7 @@
         </w:rPr>
         <w:t>(</w:t>
       </w:r>
+      <w:proofErr w:type="gramEnd"/>
       <w:r>
         <w:rPr>
           <w:color w:val="067D17"/>
@@ -2934,7 +3012,39 @@
           <w:sz w:val="24"/>
           <w:szCs w:val="24"/>
         </w:rPr>
-        <w:t xml:space="preserve">Write a program that manages the outstanding invoices of a company. The invoices will be stored in a dictionary where the key of each invoice will be the invoice number and the value will be the invoice cost. The program must ask the user if he wants to add a new invoice, pay an existing one or terminate. If you want to add a new invoice you will be asked for the invoice number and its cost and it will be added to the dictionary. If an invoice is to be paid, the user will be asked for the invoice number and it will be removed </w:t>
+        <w:t xml:space="preserve">Write a program that manages the outstanding invoices of a company. The invoices will be stored in a dictionary where the key </w:t>
+      </w:r>
+      <w:proofErr w:type="gramStart"/>
+      <w:r>
+        <w:rPr>
+          <w:sz w:val="24"/>
+          <w:szCs w:val="24"/>
+        </w:rPr>
+        <w:t>of</w:t>
+      </w:r>
+      <w:proofErr w:type="gramEnd"/>
+      <w:r>
+        <w:rPr>
+          <w:sz w:val="24"/>
+          <w:szCs w:val="24"/>
+        </w:rPr>
+        <w:t xml:space="preserve"> each invoice will be the invoice number and the value will be the invoice cost. The program must ask the user if he wants to add a new invoice, pay an existing one or terminate. If you want to add a new invoice you will be asked for the invoice number and its </w:t>
+      </w:r>
+      <w:proofErr w:type="gramStart"/>
+      <w:r>
+        <w:rPr>
+          <w:sz w:val="24"/>
+          <w:szCs w:val="24"/>
+        </w:rPr>
+        <w:t>cost</w:t>
+      </w:r>
+      <w:proofErr w:type="gramEnd"/>
+      <w:r>
+        <w:rPr>
+          <w:sz w:val="24"/>
+          <w:szCs w:val="24"/>
+        </w:rPr>
+        <w:t xml:space="preserve"> and it will be added to the dictionary. If an </w:t>
       </w:r>
       <w:r>
         <w:rPr>
@@ -2942,7 +3052,23 @@
           <w:szCs w:val="24"/>
         </w:rPr>
         <w:lastRenderedPageBreak/>
-        <w:t>from the dictionary. After each operation the program should display on the screen the amount collected so far and the amount still to be collected.</w:t>
+        <w:t xml:space="preserve">invoice is to be paid, the user will be asked for the invoice </w:t>
+      </w:r>
+      <w:proofErr w:type="gramStart"/>
+      <w:r>
+        <w:rPr>
+          <w:sz w:val="24"/>
+          <w:szCs w:val="24"/>
+        </w:rPr>
+        <w:t>number</w:t>
+      </w:r>
+      <w:proofErr w:type="gramEnd"/>
+      <w:r>
+        <w:rPr>
+          <w:sz w:val="24"/>
+          <w:szCs w:val="24"/>
+        </w:rPr>
+        <w:t xml:space="preserve"> and it will be removed from the dictionary. After each operation the program should display on the screen the amount collected so far and the amount still to be collected.</w:t>
       </w:r>
     </w:p>
     <w:p>
@@ -2955,7 +3081,7 @@
     </w:p>
     <w:p>
       <w:pPr>
-        <w:pStyle w:val="HTMLPreformatted"/>
+        <w:pStyle w:val="HTMLconformatoprevio"/>
         <w:shd w:val="clear" w:color="auto" w:fill="FFFFFF"/>
         <w:rPr>
           <w:color w:val="080808"/>
@@ -3395,7 +3521,7 @@
 </file>
 
 <file path=word/numbering.xml><?xml version="1.0" encoding="utf-8"?>
-<w:numbering xmlns:wpc="http://schemas.microsoft.com/office/word/2010/wordprocessingCanvas" xmlns:cx="http://schemas.microsoft.com/office/drawing/2014/chartex" xmlns:cx1="http://schemas.microsoft.com/office/drawing/2015/9/8/chartex" xmlns:cx2="http://schemas.microsoft.com/office/drawing/2015/10/21/chartex" xmlns:cx3="http://schemas.microsoft.com/office/drawing/2016/5/9/chartex" xmlns:cx4="http://schemas.microsoft.com/office/drawing/2016/5/10/chartex" xmlns:cx5="http://schemas.microsoft.com/office/drawing/2016/5/11/chartex" xmlns:cx6="http://schemas.microsoft.com/office/drawing/2016/5/12/chartex" xmlns:cx7="http://schemas.microsoft.com/office/drawing/2016/5/13/chartex" xmlns:cx8="http://schemas.microsoft.com/office/drawing/2016/5/14/chartex" xmlns:mc="http://schemas.openxmlformats.org/markup-compatibility/2006" xmlns:aink="http://schemas.microsoft.com/office/drawing/2016/ink" xmlns:am3d="http://schemas.microsoft.com/office/drawing/2017/model3d" xmlns:o="urn:schemas-microsoft-com:office:office" xmlns:oel="http://schemas.microsoft.com/office/2019/extlst" xmlns:r="http://schemas.openxmlformats.org/officeDocument/2006/relationships" xmlns:m="http://schemas.openxmlformats.org/officeDocument/2006/math" xmlns:v="urn:schemas-microsoft-com:vml" xmlns:wp14="http://schemas.microsoft.com/office/word/2010/wordprocessingDrawing" xmlns:wp="http://schemas.openxmlformats.org/drawingml/2006/wordprocessingDrawing" xmlns:w10="urn:schemas-microsoft-com:office:word" xmlns:w="http://schemas.openxmlformats.org/wordprocessingml/2006/main" xmlns:w14="http://schemas.microsoft.com/office/word/2010/wordml" xmlns:w15="http://schemas.microsoft.com/office/word/2012/wordml" xmlns:w16cex="http://schemas.microsoft.com/office/word/2018/wordml/cex" xmlns:w16cid="http://schemas.microsoft.com/office/word/2016/wordml/cid" xmlns:w16="http://schemas.microsoft.com/office/word/2018/wordml" xmlns:w16sdtdh="http://schemas.microsoft.com/office/word/2020/wordml/sdtdatahash" xmlns:w16se="http://schemas.microsoft.com/office/word/2015/wordml/symex" xmlns:wpg="http://schemas.microsoft.com/office/word/2010/wordprocessingGroup" xmlns:wpi="http://schemas.microsoft.com/office/word/2010/wordprocessingInk" xmlns:wne="http://schemas.microsoft.com/office/word/2006/wordml" xmlns:wps="http://schemas.microsoft.com/office/word/2010/wordprocessingShape" mc:Ignorable="w14 w15 w16se w16cid w16 w16cex w16sdtdh wp14">
+<w:numbering xmlns:wpc="http://schemas.microsoft.com/office/word/2010/wordprocessingCanvas" xmlns:cx="http://schemas.microsoft.com/office/drawing/2014/chartex" xmlns:cx1="http://schemas.microsoft.com/office/drawing/2015/9/8/chartex" xmlns:cx2="http://schemas.microsoft.com/office/drawing/2015/10/21/chartex" xmlns:cx3="http://schemas.microsoft.com/office/drawing/2016/5/9/chartex" xmlns:cx4="http://schemas.microsoft.com/office/drawing/2016/5/10/chartex" xmlns:cx5="http://schemas.microsoft.com/office/drawing/2016/5/11/chartex" xmlns:cx6="http://schemas.microsoft.com/office/drawing/2016/5/12/chartex" xmlns:cx7="http://schemas.microsoft.com/office/drawing/2016/5/13/chartex" xmlns:cx8="http://schemas.microsoft.com/office/drawing/2016/5/14/chartex" xmlns:mc="http://schemas.openxmlformats.org/markup-compatibility/2006" xmlns:aink="http://schemas.microsoft.com/office/drawing/2016/ink" xmlns:am3d="http://schemas.microsoft.com/office/drawing/2017/model3d" xmlns:o="urn:schemas-microsoft-com:office:office" xmlns:oel="http://schemas.microsoft.com/office/2019/extlst" xmlns:r="http://schemas.openxmlformats.org/officeDocument/2006/relationships" xmlns:m="http://schemas.openxmlformats.org/officeDocument/2006/math" xmlns:v="urn:schemas-microsoft-com:vml" xmlns:wp14="http://schemas.microsoft.com/office/word/2010/wordprocessingDrawing" xmlns:wp="http://schemas.openxmlformats.org/drawingml/2006/wordprocessingDrawing" xmlns:w10="urn:schemas-microsoft-com:office:word" xmlns:w="http://schemas.openxmlformats.org/wordprocessingml/2006/main" xmlns:w14="http://schemas.microsoft.com/office/word/2010/wordml" xmlns:w15="http://schemas.microsoft.com/office/word/2012/wordml" xmlns:w16cex="http://schemas.microsoft.com/office/word/2018/wordml/cex" xmlns:w16cid="http://schemas.microsoft.com/office/word/2016/wordml/cid" xmlns:w16="http://schemas.microsoft.com/office/word/2018/wordml" xmlns:w16du="http://schemas.microsoft.com/office/word/2023/wordml/word16du" xmlns:w16sdtdh="http://schemas.microsoft.com/office/word/2020/wordml/sdtdatahash" xmlns:w16se="http://schemas.microsoft.com/office/word/2015/wordml/symex" xmlns:wpg="http://schemas.microsoft.com/office/word/2010/wordprocessingGroup" xmlns:wpi="http://schemas.microsoft.com/office/word/2010/wordprocessingInk" xmlns:wne="http://schemas.microsoft.com/office/word/2006/wordml" xmlns:wps="http://schemas.microsoft.com/office/word/2010/wordprocessingShape" mc:Ignorable="w14 w15 w16se w16cid w16 w16cex w16sdtdh w16du wp14">
   <w:abstractNum w:abstractNumId="0" w15:restartNumberingAfterBreak="0">
     <w:nsid w:val="11621190"/>
     <w:multiLevelType w:val="hybridMultilevel"/>
@@ -4557,7 +4683,7 @@
 </file>
 
 <file path=word/styles.xml><?xml version="1.0" encoding="utf-8"?>
-<w:styles xmlns:mc="http://schemas.openxmlformats.org/markup-compatibility/2006" xmlns:r="http://schemas.openxmlformats.org/officeDocument/2006/relationships" xmlns:w="http://schemas.openxmlformats.org/wordprocessingml/2006/main" xmlns:w14="http://schemas.microsoft.com/office/word/2010/wordml" xmlns:w15="http://schemas.microsoft.com/office/word/2012/wordml" xmlns:w16cex="http://schemas.microsoft.com/office/word/2018/wordml/cex" xmlns:w16cid="http://schemas.microsoft.com/office/word/2016/wordml/cid" xmlns:w16="http://schemas.microsoft.com/office/word/2018/wordml" xmlns:w16sdtdh="http://schemas.microsoft.com/office/word/2020/wordml/sdtdatahash" xmlns:w16se="http://schemas.microsoft.com/office/word/2015/wordml/symex" mc:Ignorable="w14 w15 w16se w16cid w16 w16cex w16sdtdh">
+<w:styles xmlns:mc="http://schemas.openxmlformats.org/markup-compatibility/2006" xmlns:r="http://schemas.openxmlformats.org/officeDocument/2006/relationships" xmlns:w="http://schemas.openxmlformats.org/wordprocessingml/2006/main" xmlns:w14="http://schemas.microsoft.com/office/word/2010/wordml" xmlns:w15="http://schemas.microsoft.com/office/word/2012/wordml" xmlns:w16cex="http://schemas.microsoft.com/office/word/2018/wordml/cex" xmlns:w16cid="http://schemas.microsoft.com/office/word/2016/wordml/cid" xmlns:w16="http://schemas.microsoft.com/office/word/2018/wordml" xmlns:w16du="http://schemas.microsoft.com/office/word/2023/wordml/word16du" xmlns:w16sdtdh="http://schemas.microsoft.com/office/word/2020/wordml/sdtdatahash" xmlns:w16se="http://schemas.microsoft.com/office/word/2015/wordml/symex" mc:Ignorable="w14 w15 w16se w16cid w16 w16cex w16sdtdh w16du">
   <w:docDefaults>
     <w:rPrDefault>
       <w:rPr>
@@ -4957,13 +5083,13 @@
     <w:name w:val="Normal"/>
     <w:qFormat/>
   </w:style>
-  <w:style w:type="character" w:default="1" w:styleId="DefaultParagraphFont">
+  <w:style w:type="character" w:default="1" w:styleId="Fuentedeprrafopredeter">
     <w:name w:val="Default Paragraph Font"/>
     <w:uiPriority w:val="1"/>
     <w:semiHidden/>
     <w:unhideWhenUsed/>
   </w:style>
-  <w:style w:type="table" w:default="1" w:styleId="TableNormal">
+  <w:style w:type="table" w:default="1" w:styleId="Tablanormal">
     <w:name w:val="Normal Table"/>
     <w:uiPriority w:val="99"/>
     <w:semiHidden/>
@@ -4978,16 +5104,16 @@
       </w:tblCellMar>
     </w:tblPr>
   </w:style>
-  <w:style w:type="numbering" w:default="1" w:styleId="NoList">
+  <w:style w:type="numbering" w:default="1" w:styleId="Sinlista">
     <w:name w:val="No List"/>
     <w:uiPriority w:val="99"/>
     <w:semiHidden/>
     <w:unhideWhenUsed/>
   </w:style>
-  <w:style w:type="paragraph" w:styleId="HTMLPreformatted">
+  <w:style w:type="paragraph" w:styleId="HTMLconformatoprevio">
     <w:name w:val="HTML Preformatted"/>
     <w:basedOn w:val="Normal"/>
-    <w:link w:val="HTMLPreformattedChar"/>
+    <w:link w:val="HTMLconformatoprevioCar"/>
     <w:uiPriority w:val="99"/>
     <w:unhideWhenUsed/>
     <w:rsid w:val="00DF1FE3"/>
@@ -5020,10 +5146,10 @@
       <w14:ligatures w14:val="none"/>
     </w:rPr>
   </w:style>
-  <w:style w:type="character" w:customStyle="1" w:styleId="HTMLPreformattedChar">
-    <w:name w:val="HTML Preformatted Char"/>
-    <w:basedOn w:val="DefaultParagraphFont"/>
-    <w:link w:val="HTMLPreformatted"/>
+  <w:style w:type="character" w:customStyle="1" w:styleId="HTMLconformatoprevioCar">
+    <w:name w:val="HTML con formato previo Car"/>
+    <w:basedOn w:val="Fuentedeprrafopredeter"/>
+    <w:link w:val="HTMLconformatoprevio"/>
     <w:uiPriority w:val="99"/>
     <w:rsid w:val="00DF1FE3"/>
     <w:rPr>
@@ -5034,7 +5160,7 @@
       <w14:ligatures w14:val="none"/>
     </w:rPr>
   </w:style>
-  <w:style w:type="paragraph" w:styleId="ListParagraph">
+  <w:style w:type="paragraph" w:styleId="Prrafodelista">
     <w:name w:val="List Paragraph"/>
     <w:basedOn w:val="Normal"/>
     <w:uiPriority w:val="34"/>
@@ -5044,6 +5170,40 @@
       <w:ind w:left="720"/>
       <w:contextualSpacing/>
     </w:pPr>
+  </w:style>
+  <w:style w:type="paragraph" w:styleId="Ttulo">
+    <w:name w:val="Title"/>
+    <w:basedOn w:val="Normal"/>
+    <w:next w:val="Normal"/>
+    <w:link w:val="TtuloCar"/>
+    <w:uiPriority w:val="10"/>
+    <w:qFormat/>
+    <w:rsid w:val="000C5905"/>
+    <w:pPr>
+      <w:spacing w:after="0" w:line="240" w:lineRule="auto"/>
+      <w:contextualSpacing/>
+    </w:pPr>
+    <w:rPr>
+      <w:rFonts w:asciiTheme="majorHAnsi" w:eastAsiaTheme="majorEastAsia" w:hAnsiTheme="majorHAnsi" w:cstheme="majorBidi"/>
+      <w:spacing w:val="-10"/>
+      <w:kern w:val="28"/>
+      <w:sz w:val="56"/>
+      <w:szCs w:val="56"/>
+    </w:rPr>
+  </w:style>
+  <w:style w:type="character" w:customStyle="1" w:styleId="TtuloCar">
+    <w:name w:val="Título Car"/>
+    <w:basedOn w:val="Fuentedeprrafopredeter"/>
+    <w:link w:val="Ttulo"/>
+    <w:uiPriority w:val="10"/>
+    <w:rsid w:val="000C5905"/>
+    <w:rPr>
+      <w:rFonts w:asciiTheme="majorHAnsi" w:eastAsiaTheme="majorEastAsia" w:hAnsiTheme="majorHAnsi" w:cstheme="majorBidi"/>
+      <w:spacing w:val="-10"/>
+      <w:kern w:val="28"/>
+      <w:sz w:val="56"/>
+      <w:szCs w:val="56"/>
+    </w:rPr>
   </w:style>
 </w:styles>
 </file>

</xml_diff>